<commit_message>
up load tuần 1
</commit_message>
<xml_diff>
--- a/Tuần 1/BÁO CÁO HỌC TẬP CÁ NHÂN NHÓM.docx
+++ b/Tuần 1/BÁO CÁO HỌC TẬP CÁ NHÂN NHÓM.docx
@@ -1293,6 +1293,147 @@
           <w:lang w:val="vi-VN"/>
         </w:rPr>
       </w:pPr>
+    </w:p>
+    <w:p>
+      <w:pPr>
+        <w:ind w:left="0"/>
+        <w:jc w:val="right"/>
+        <w:rPr>
+          <w:rFonts w:ascii="Times New Roman" w:hAnsi="Times New Roman" w:cs="Times New Roman"/>
+          <w:sz w:val="28"/>
+          <w:szCs w:val="28"/>
+          <w:lang w:val="vi-VN"/>
+        </w:rPr>
+      </w:pPr>
+      <w:r>
+        <w:rPr>
+          <w:rFonts w:ascii="Times New Roman" w:hAnsi="Times New Roman" w:cs="Times New Roman"/>
+          <w:sz w:val="28"/>
+          <w:szCs w:val="28"/>
+          <w:lang w:val="vi-VN"/>
+        </w:rPr>
+        <w:t>Ngày 6 tháng 11 năm 2024</w:t>
+      </w:r>
+      <w:r>
+        <w:rPr>
+          <w:rFonts w:ascii="Times New Roman" w:hAnsi="Times New Roman" w:cs="Times New Roman"/>
+          <w:sz w:val="28"/>
+          <w:szCs w:val="28"/>
+          <w:lang w:val="vi-VN"/>
+        </w:rPr>
+        <w:tab/>
+      </w:r>
+    </w:p>
+    <w:p>
+      <w:pPr>
+        <w:ind w:left="0"/>
+        <w:jc w:val="right"/>
+        <w:rPr>
+          <w:rFonts w:ascii="Times New Roman" w:hAnsi="Times New Roman" w:cs="Times New Roman"/>
+          <w:sz w:val="28"/>
+          <w:szCs w:val="28"/>
+          <w:lang w:val="vi-VN"/>
+        </w:rPr>
+      </w:pPr>
+      <w:r>
+        <w:rPr>
+          <w:rFonts w:ascii="Times New Roman" w:hAnsi="Times New Roman" w:cs="Times New Roman"/>
+          <w:sz w:val="28"/>
+          <w:szCs w:val="28"/>
+          <w:lang w:val="vi-VN"/>
+        </w:rPr>
+        <w:t>XÁC NHẬN CỦA GIẢNG VIÊN</w:t>
+      </w:r>
+    </w:p>
+    <w:p>
+      <w:pPr>
+        <w:ind w:left="0"/>
+        <w:jc w:val="right"/>
+        <w:rPr>
+          <w:rFonts w:ascii="Times New Roman" w:hAnsi="Times New Roman" w:cs="Times New Roman"/>
+          <w:sz w:val="28"/>
+          <w:szCs w:val="28"/>
+          <w:lang w:val="vi-VN"/>
+        </w:rPr>
+      </w:pPr>
+      <w:r>
+        <w:rPr>
+          <w:rFonts w:ascii="Times New Roman" w:hAnsi="Times New Roman" w:cs="Times New Roman"/>
+          <w:sz w:val="28"/>
+          <w:szCs w:val="28"/>
+          <w:lang w:val="vi-VN"/>
+        </w:rPr>
+        <w:t>(Ký ghi rõ họ tên)</w:t>
+      </w:r>
+      <w:r>
+        <w:rPr>
+          <w:rFonts w:ascii="Times New Roman" w:hAnsi="Times New Roman" w:cs="Times New Roman"/>
+          <w:sz w:val="28"/>
+          <w:szCs w:val="28"/>
+          <w:lang w:val="vi-VN"/>
+        </w:rPr>
+        <w:tab/>
+      </w:r>
+      <w:r>
+        <w:rPr>
+          <w:rFonts w:ascii="Times New Roman" w:hAnsi="Times New Roman" w:cs="Times New Roman"/>
+          <w:sz w:val="28"/>
+          <w:szCs w:val="28"/>
+          <w:lang w:val="vi-VN"/>
+        </w:rPr>
+        <w:tab/>
+      </w:r>
+    </w:p>
+    <w:p>
+      <w:pPr>
+        <w:ind w:left="0"/>
+        <w:jc w:val="right"/>
+        <w:rPr>
+          <w:rFonts w:ascii="Times New Roman" w:hAnsi="Times New Roman" w:cs="Times New Roman"/>
+          <w:sz w:val="28"/>
+          <w:szCs w:val="28"/>
+          <w:lang w:val="vi-VN"/>
+        </w:rPr>
+      </w:pPr>
+    </w:p>
+    <w:p>
+      <w:pPr>
+        <w:ind w:left="0"/>
+        <w:jc w:val="right"/>
+        <w:rPr>
+          <w:rFonts w:ascii="Times New Roman" w:hAnsi="Times New Roman" w:cs="Times New Roman"/>
+          <w:sz w:val="28"/>
+          <w:szCs w:val="28"/>
+          <w:lang w:val="vi-VN"/>
+        </w:rPr>
+      </w:pPr>
+      <w:r>
+        <w:rPr>
+          <w:rFonts w:ascii="Times New Roman" w:hAnsi="Times New Roman" w:cs="Times New Roman"/>
+          <w:sz w:val="28"/>
+          <w:szCs w:val="28"/>
+          <w:lang w:val="vi-VN"/>
+        </w:rPr>
+        <w:t>Phạm Văn Hiệp</w:t>
+      </w:r>
+      <w:r>
+        <w:rPr>
+          <w:rFonts w:ascii="Times New Roman" w:hAnsi="Times New Roman" w:cs="Times New Roman"/>
+          <w:sz w:val="28"/>
+          <w:szCs w:val="28"/>
+          <w:lang w:val="vi-VN"/>
+        </w:rPr>
+        <w:tab/>
+      </w:r>
+      <w:r>
+        <w:rPr>
+          <w:rFonts w:ascii="Times New Roman" w:hAnsi="Times New Roman" w:cs="Times New Roman"/>
+          <w:sz w:val="28"/>
+          <w:szCs w:val="28"/>
+          <w:lang w:val="vi-VN"/>
+        </w:rPr>
+        <w:tab/>
+      </w:r>
     </w:p>
     <w:sectPr>
       <w:pgSz w:w="12242" w:h="15842" w:code="1"/>

</xml_diff>

<commit_message>
up load biểu mẫu tuần 1
</commit_message>
<xml_diff>
--- a/Tuần 1/BÁO CÁO HỌC TẬP CÁ NHÂN NHÓM.docx
+++ b/Tuần 1/BÁO CÁO HỌC TẬP CÁ NHÂN NHÓM.docx
@@ -1312,7 +1312,25 @@
           <w:szCs w:val="28"/>
           <w:lang w:val="vi-VN"/>
         </w:rPr>
-        <w:t>Ngày 6 tháng 11 năm 2024</w:t>
+        <w:t xml:space="preserve">Ngày </w:t>
+      </w:r>
+      <w:r>
+        <w:rPr>
+          <w:rFonts w:ascii="Times New Roman" w:hAnsi="Times New Roman" w:cs="Times New Roman"/>
+          <w:sz w:val="28"/>
+          <w:szCs w:val="28"/>
+          <w:lang w:val="vi-VN"/>
+        </w:rPr>
+        <w:t>15</w:t>
+      </w:r>
+      <w:r>
+        <w:rPr>
+          <w:rFonts w:ascii="Times New Roman" w:hAnsi="Times New Roman" w:cs="Times New Roman"/>
+          <w:sz w:val="28"/>
+          <w:szCs w:val="28"/>
+          <w:lang w:val="vi-VN"/>
+        </w:rPr>
+        <w:t xml:space="preserve"> tháng 11 năm 2024</w:t>
       </w:r>
       <w:r>
         <w:rPr>

</xml_diff>